<commit_message>
Tarea lista VERSIÓN FINAL
VERSIÓN FINAL
</commit_message>
<xml_diff>
--- a/Manual de usuario.docx
+++ b/Manual de usuario.docx
@@ -32,28 +32,55 @@
           <w:lang w:val="es-CR"/>
         </w:rPr>
       </w:pPr>
-    </w:p>
-    <w:p>
-      <w:pPr>
-        <w:spacing w:line="480" w:lineRule="auto"/>
-        <w:rPr>
-          <w:rFonts w:ascii="Times New Roman" w:hAnsi="Times New Roman" w:cs="Times New Roman"/>
-          <w:sz w:val="24"/>
-          <w:szCs w:val="24"/>
-          <w:lang w:val="es-CR"/>
-        </w:rPr>
-      </w:pPr>
-    </w:p>
-    <w:p>
-      <w:pPr>
-        <w:spacing w:line="480" w:lineRule="auto"/>
-        <w:rPr>
-          <w:rFonts w:ascii="Times New Roman" w:hAnsi="Times New Roman" w:cs="Times New Roman"/>
-          <w:sz w:val="24"/>
-          <w:szCs w:val="24"/>
-          <w:lang w:val="es-CR"/>
-        </w:rPr>
-      </w:pPr>
+      <w:r>
+        <w:rPr>
+          <w:rFonts w:ascii="Times New Roman" w:hAnsi="Times New Roman" w:cs="Times New Roman"/>
+          <w:sz w:val="24"/>
+          <w:szCs w:val="24"/>
+          <w:lang w:val="es-CR"/>
+        </w:rPr>
+        <w:t>Sistema de ventas v. 01</w:t>
+      </w:r>
+    </w:p>
+    <w:p>
+      <w:pPr>
+        <w:spacing w:line="480" w:lineRule="auto"/>
+        <w:rPr>
+          <w:rFonts w:ascii="Times New Roman" w:hAnsi="Times New Roman" w:cs="Times New Roman"/>
+          <w:sz w:val="24"/>
+          <w:szCs w:val="24"/>
+          <w:lang w:val="es-CR"/>
+        </w:rPr>
+      </w:pPr>
+      <w:r>
+        <w:rPr>
+          <w:rFonts w:ascii="Times New Roman" w:hAnsi="Times New Roman" w:cs="Times New Roman"/>
+          <w:sz w:val="24"/>
+          <w:szCs w:val="24"/>
+          <w:lang w:val="es-CR"/>
+        </w:rPr>
+        <w:t>Roberto Rojas Segnini</w:t>
+      </w:r>
+    </w:p>
+    <w:p>
+      <w:pPr>
+        <w:spacing w:line="480" w:lineRule="auto"/>
+        <w:rPr>
+          <w:rFonts w:ascii="Times New Roman" w:hAnsi="Times New Roman" w:cs="Times New Roman"/>
+          <w:sz w:val="24"/>
+          <w:szCs w:val="24"/>
+          <w:lang w:val="es-CR"/>
+        </w:rPr>
+      </w:pPr>
+      <w:r>
+        <w:rPr>
+          <w:rFonts w:ascii="Times New Roman" w:hAnsi="Times New Roman" w:cs="Times New Roman"/>
+          <w:sz w:val="24"/>
+          <w:szCs w:val="24"/>
+          <w:lang w:val="es-CR"/>
+        </w:rPr>
+        <w:t>2016130972</w:t>
+      </w:r>
     </w:p>
     <w:p>
       <w:pPr>
@@ -667,21 +694,327 @@
         <w:tab/>
         <w:t xml:space="preserve">Ingresado el cliente, </w:t>
       </w:r>
-    </w:p>
-    <w:p>
-      <w:pPr>
-        <w:spacing w:line="480" w:lineRule="auto"/>
-        <w:rPr>
-          <w:rFonts w:ascii="Times New Roman" w:hAnsi="Times New Roman" w:cs="Times New Roman"/>
-          <w:sz w:val="24"/>
-          <w:szCs w:val="24"/>
-          <w:lang w:val="es-CR"/>
-        </w:rPr>
-      </w:pPr>
+      <w:r>
+        <w:rPr>
+          <w:rFonts w:ascii="Times New Roman" w:hAnsi="Times New Roman" w:cs="Times New Roman"/>
+          <w:sz w:val="24"/>
+          <w:szCs w:val="24"/>
+          <w:lang w:val="es-CR"/>
+        </w:rPr>
+        <w:t>se desplegará una lista de todas las categorías disponibles. Es posible que algunas categorías no tengan productos disponibles. De ser así, se mostrará un mensaje informando al usuario.</w:t>
+      </w:r>
+    </w:p>
+    <w:p>
+      <w:pPr>
+        <w:spacing w:line="480" w:lineRule="auto"/>
+        <w:rPr>
+          <w:rFonts w:ascii="Times New Roman" w:hAnsi="Times New Roman" w:cs="Times New Roman"/>
+          <w:sz w:val="24"/>
+          <w:szCs w:val="24"/>
+          <w:lang w:val="es-CR"/>
+        </w:rPr>
+      </w:pPr>
+      <w:r>
+        <w:rPr>
+          <w:rFonts w:ascii="Times New Roman" w:hAnsi="Times New Roman" w:cs="Times New Roman"/>
+          <w:sz w:val="24"/>
+          <w:szCs w:val="24"/>
+          <w:lang w:val="es-CR"/>
+        </w:rPr>
+        <w:tab/>
+        <w:t>De nuevo, es necesario ingresar el NOMBRE de la categoría. De no ser correcto (o contener caracteres no permitidos), el sistema no aceptará el dato ingresado y repetirá la petición de ingreso de la categoría.</w:t>
+      </w:r>
+    </w:p>
+    <w:p>
+      <w:pPr>
+        <w:spacing w:line="480" w:lineRule="auto"/>
+        <w:rPr>
+          <w:rFonts w:ascii="Times New Roman" w:hAnsi="Times New Roman" w:cs="Times New Roman"/>
+          <w:sz w:val="24"/>
+          <w:szCs w:val="24"/>
+          <w:lang w:val="es-CR"/>
+        </w:rPr>
+      </w:pPr>
+    </w:p>
+    <w:p>
+      <w:pPr>
+        <w:spacing w:line="480" w:lineRule="auto"/>
+        <w:rPr>
+          <w:rFonts w:ascii="Times New Roman" w:hAnsi="Times New Roman" w:cs="Times New Roman"/>
+          <w:sz w:val="24"/>
+          <w:szCs w:val="24"/>
+          <w:lang w:val="es-CR"/>
+        </w:rPr>
+      </w:pPr>
+    </w:p>
+    <w:p>
+      <w:pPr>
+        <w:spacing w:line="480" w:lineRule="auto"/>
+        <w:rPr>
+          <w:rFonts w:ascii="Times New Roman" w:hAnsi="Times New Roman" w:cs="Times New Roman"/>
+          <w:sz w:val="24"/>
+          <w:szCs w:val="24"/>
+          <w:lang w:val="es-CR"/>
+        </w:rPr>
+      </w:pPr>
+    </w:p>
+    <w:p>
+      <w:pPr>
+        <w:spacing w:line="480" w:lineRule="auto"/>
+        <w:rPr>
+          <w:rFonts w:ascii="Times New Roman" w:hAnsi="Times New Roman" w:cs="Times New Roman"/>
+          <w:sz w:val="24"/>
+          <w:szCs w:val="24"/>
+          <w:lang w:val="es-CR"/>
+        </w:rPr>
+      </w:pPr>
+    </w:p>
+    <w:p>
+      <w:pPr>
+        <w:spacing w:line="480" w:lineRule="auto"/>
+        <w:rPr>
+          <w:rFonts w:ascii="Times New Roman" w:hAnsi="Times New Roman" w:cs="Times New Roman"/>
+          <w:sz w:val="24"/>
+          <w:szCs w:val="24"/>
+          <w:lang w:val="es-CR"/>
+        </w:rPr>
+      </w:pPr>
+      <w:r>
+        <w:rPr>
+          <w:rFonts w:ascii="Times New Roman" w:hAnsi="Times New Roman" w:cs="Times New Roman"/>
+          <w:sz w:val="24"/>
+          <w:szCs w:val="24"/>
+          <w:lang w:val="es-CR"/>
+        </w:rPr>
+        <w:lastRenderedPageBreak/>
+        <w:tab/>
+        <w:t>En la pantalla se mostrará lo siguiente:</w:t>
+      </w:r>
+    </w:p>
+    <w:p>
+      <w:pPr>
+        <w:spacing w:line="480" w:lineRule="auto"/>
+        <w:jc w:val="center"/>
+        <w:rPr>
+          <w:rFonts w:ascii="Times New Roman" w:hAnsi="Times New Roman" w:cs="Times New Roman"/>
+          <w:sz w:val="24"/>
+          <w:szCs w:val="24"/>
+          <w:lang w:val="es-CR"/>
+        </w:rPr>
+      </w:pPr>
+      <w:r>
+        <w:rPr>
+          <w:rFonts w:ascii="Times New Roman" w:hAnsi="Times New Roman" w:cs="Times New Roman"/>
+          <w:noProof/>
+          <w:sz w:val="24"/>
+          <w:szCs w:val="24"/>
+        </w:rPr>
+        <w:drawing>
+          <wp:inline distT="0" distB="0" distL="0" distR="0">
+            <wp:extent cx="4848225" cy="3135379"/>
+            <wp:effectExtent l="19050" t="0" r="9525" b="0"/>
+            <wp:docPr id="10" name="Imagen 10"/>
+            <wp:cNvGraphicFramePr>
+              <a:graphicFrameLocks xmlns:a="http://schemas.openxmlformats.org/drawingml/2006/main" noChangeAspect="1"/>
+            </wp:cNvGraphicFramePr>
+            <a:graphic xmlns:a="http://schemas.openxmlformats.org/drawingml/2006/main">
+              <a:graphicData uri="http://schemas.openxmlformats.org/drawingml/2006/picture">
+                <pic:pic xmlns:pic="http://schemas.openxmlformats.org/drawingml/2006/picture">
+                  <pic:nvPicPr>
+                    <pic:cNvPr id="0" name="Picture 10"/>
+                    <pic:cNvPicPr>
+                      <a:picLocks noChangeAspect="1" noChangeArrowheads="1"/>
+                    </pic:cNvPicPr>
+                  </pic:nvPicPr>
+                  <pic:blipFill>
+                    <a:blip r:embed="rId6"/>
+                    <a:srcRect l="5747" t="11963" r="55053" b="42967"/>
+                    <a:stretch>
+                      <a:fillRect/>
+                    </a:stretch>
+                  </pic:blipFill>
+                  <pic:spPr bwMode="auto">
+                    <a:xfrm>
+                      <a:off x="0" y="0"/>
+                      <a:ext cx="4848225" cy="3135379"/>
+                    </a:xfrm>
+                    <a:prstGeom prst="rect">
+                      <a:avLst/>
+                    </a:prstGeom>
+                    <a:noFill/>
+                    <a:ln w="9525">
+                      <a:noFill/>
+                      <a:miter lim="800000"/>
+                      <a:headEnd/>
+                      <a:tailEnd/>
+                    </a:ln>
+                  </pic:spPr>
+                </pic:pic>
+              </a:graphicData>
+            </a:graphic>
+          </wp:inline>
+        </w:drawing>
+      </w:r>
+    </w:p>
+    <w:p>
+      <w:pPr>
+        <w:spacing w:line="480" w:lineRule="auto"/>
+        <w:rPr>
+          <w:rFonts w:ascii="Times New Roman" w:hAnsi="Times New Roman" w:cs="Times New Roman"/>
+          <w:sz w:val="24"/>
+          <w:szCs w:val="24"/>
+          <w:lang w:val="es-CR"/>
+        </w:rPr>
+      </w:pPr>
+      <w:r>
+        <w:rPr>
+          <w:rFonts w:ascii="Times New Roman" w:hAnsi="Times New Roman" w:cs="Times New Roman"/>
+          <w:sz w:val="24"/>
+          <w:szCs w:val="24"/>
+          <w:lang w:val="es-CR"/>
+        </w:rPr>
+        <w:tab/>
+        <w:t>Acto seguido, se mostrarán los productos disponibles según la categoría ingresada anteriormente. Se debe ingresar el NOMBRE del producto. Luego de esto, se preguntará por la cantidad que se desean del artículo ingresado (se debe ingresar un número entero).</w:t>
+      </w:r>
+    </w:p>
+    <w:p>
+      <w:pPr>
+        <w:spacing w:line="480" w:lineRule="auto"/>
+        <w:rPr>
+          <w:rFonts w:ascii="Times New Roman" w:hAnsi="Times New Roman" w:cs="Times New Roman"/>
+          <w:sz w:val="24"/>
+          <w:szCs w:val="24"/>
+          <w:lang w:val="es-CR"/>
+        </w:rPr>
+      </w:pPr>
+      <w:r>
+        <w:rPr>
+          <w:rFonts w:ascii="Times New Roman" w:hAnsi="Times New Roman" w:cs="Times New Roman"/>
+          <w:sz w:val="24"/>
+          <w:szCs w:val="24"/>
+          <w:lang w:val="es-CR"/>
+        </w:rPr>
+        <w:tab/>
+        <w:t>Se desplegará en pantalla lo siguiente:</w:t>
+      </w:r>
+    </w:p>
+    <w:p>
+      <w:pPr>
+        <w:spacing w:line="480" w:lineRule="auto"/>
+        <w:jc w:val="center"/>
+        <w:rPr>
+          <w:rFonts w:ascii="Times New Roman" w:hAnsi="Times New Roman" w:cs="Times New Roman"/>
+          <w:sz w:val="24"/>
+          <w:szCs w:val="24"/>
+          <w:lang w:val="es-CR"/>
+        </w:rPr>
+      </w:pPr>
+      <w:r>
+        <w:rPr>
+          <w:rFonts w:ascii="Times New Roman" w:hAnsi="Times New Roman" w:cs="Times New Roman"/>
+          <w:noProof/>
+          <w:sz w:val="24"/>
+          <w:szCs w:val="24"/>
+        </w:rPr>
+        <w:drawing>
+          <wp:inline distT="0" distB="0" distL="0" distR="0">
+            <wp:extent cx="4417138" cy="2638425"/>
+            <wp:effectExtent l="19050" t="0" r="2462" b="0"/>
+            <wp:docPr id="13" name="Imagen 13"/>
+            <wp:cNvGraphicFramePr>
+              <a:graphicFrameLocks xmlns:a="http://schemas.openxmlformats.org/drawingml/2006/main" noChangeAspect="1"/>
+            </wp:cNvGraphicFramePr>
+            <a:graphic xmlns:a="http://schemas.openxmlformats.org/drawingml/2006/main">
+              <a:graphicData uri="http://schemas.openxmlformats.org/drawingml/2006/picture">
+                <pic:pic xmlns:pic="http://schemas.openxmlformats.org/drawingml/2006/picture">
+                  <pic:nvPicPr>
+                    <pic:cNvPr id="0" name="Picture 13"/>
+                    <pic:cNvPicPr>
+                      <a:picLocks noChangeAspect="1" noChangeArrowheads="1"/>
+                    </pic:cNvPicPr>
+                  </pic:nvPicPr>
+                  <pic:blipFill>
+                    <a:blip r:embed="rId7"/>
+                    <a:srcRect l="5769" t="12477" r="53686" b="44445"/>
+                    <a:stretch>
+                      <a:fillRect/>
+                    </a:stretch>
+                  </pic:blipFill>
+                  <pic:spPr bwMode="auto">
+                    <a:xfrm>
+                      <a:off x="0" y="0"/>
+                      <a:ext cx="4417138" cy="2638425"/>
+                    </a:xfrm>
+                    <a:prstGeom prst="rect">
+                      <a:avLst/>
+                    </a:prstGeom>
+                    <a:noFill/>
+                    <a:ln w="9525">
+                      <a:noFill/>
+                      <a:miter lim="800000"/>
+                      <a:headEnd/>
+                      <a:tailEnd/>
+                    </a:ln>
+                  </pic:spPr>
+                </pic:pic>
+              </a:graphicData>
+            </a:graphic>
+          </wp:inline>
+        </w:drawing>
+      </w:r>
+    </w:p>
+    <w:p>
+      <w:pPr>
+        <w:spacing w:line="480" w:lineRule="auto"/>
+        <w:rPr>
+          <w:rFonts w:ascii="Times New Roman" w:hAnsi="Times New Roman" w:cs="Times New Roman"/>
+          <w:sz w:val="24"/>
+          <w:szCs w:val="24"/>
+          <w:lang w:val="es-CR"/>
+        </w:rPr>
+      </w:pPr>
+      <w:r>
+        <w:rPr>
+          <w:rFonts w:ascii="Times New Roman" w:hAnsi="Times New Roman" w:cs="Times New Roman"/>
+          <w:sz w:val="24"/>
+          <w:szCs w:val="24"/>
+          <w:lang w:val="es-CR"/>
+        </w:rPr>
+        <w:lastRenderedPageBreak/>
+        <w:tab/>
+        <w:t>Para efectuar la compra se debe ingresar la letrea “Y”, en mayúscula. De lo contrario, se debe ingresar la letra “N”, también en mayúscula. Luego se preguntará si desea realizar otra compra. Se debe responder de la misma manera que a la pregunta anterior.</w:t>
+      </w:r>
+    </w:p>
+    <w:p>
+      <w:pPr>
+        <w:spacing w:line="480" w:lineRule="auto"/>
+        <w:rPr>
+          <w:rFonts w:ascii="Times New Roman" w:hAnsi="Times New Roman" w:cs="Times New Roman"/>
+          <w:sz w:val="24"/>
+          <w:szCs w:val="24"/>
+          <w:lang w:val="es-CR"/>
+        </w:rPr>
+      </w:pPr>
+      <w:r>
+        <w:rPr>
+          <w:rFonts w:ascii="Times New Roman" w:hAnsi="Times New Roman" w:cs="Times New Roman"/>
+          <w:sz w:val="24"/>
+          <w:szCs w:val="24"/>
+          <w:lang w:val="es-CR"/>
+        </w:rPr>
+        <w:tab/>
+        <w:t>Al terminar las ventas, se imprimirá el detalle de la misma en un documento de texto bajo el nombre “Factura.txt”. Este se encuentra en el mismo directorio en el que está se está ejecutando la aplicación.</w:t>
+      </w:r>
     </w:p>
     <w:sectPr>
       <w:pgSz w:w="12240" w:h="15840"/>
       <w:pgMar w:top="1440" w:right="1440" w:bottom="1440" w:left="1440" w:header="720" w:footer="720" w:gutter="0"/>
+      <w:pgBorders w:offsetFrom="page">
+        <w:top w:val="single" w:sz="4" w:space="24" w:color="auto"/>
+        <w:left w:val="single" w:sz="4" w:space="24" w:color="auto"/>
+        <w:bottom w:val="single" w:sz="4" w:space="24" w:color="auto"/>
+        <w:right w:val="single" w:sz="4" w:space="24" w:color="auto"/>
+      </w:pgBorders>
       <w:cols w:space="720"/>
       <w:docGrid w:linePitch="360"/>
     </w:sectPr>
@@ -912,9 +1245,9 @@
 </file>
 
 <file path=word/theme/theme1.xml><?xml version="1.0" encoding="utf-8"?>
-<a:theme xmlns:a="http://schemas.openxmlformats.org/drawingml/2006/main" name="Tema de Office">
+<a:theme xmlns:a="http://schemas.openxmlformats.org/drawingml/2006/main" name="Origen">
   <a:themeElements>
-    <a:clrScheme name="Office">
+    <a:clrScheme name="Origen">
       <a:dk1>
         <a:sysClr val="windowText" lastClr="000000"/>
       </a:dk1>
@@ -922,48 +1255,50 @@
         <a:sysClr val="window" lastClr="FFFFFF"/>
       </a:lt1>
       <a:dk2>
-        <a:srgbClr val="1F497D"/>
+        <a:srgbClr val="464653"/>
       </a:dk2>
       <a:lt2>
-        <a:srgbClr val="EEECE1"/>
+        <a:srgbClr val="DDE9EC"/>
       </a:lt2>
       <a:accent1>
-        <a:srgbClr val="4F81BD"/>
+        <a:srgbClr val="727CA3"/>
       </a:accent1>
       <a:accent2>
-        <a:srgbClr val="C0504D"/>
+        <a:srgbClr val="9FB8CD"/>
       </a:accent2>
       <a:accent3>
-        <a:srgbClr val="9BBB59"/>
+        <a:srgbClr val="D2DA7A"/>
       </a:accent3>
       <a:accent4>
-        <a:srgbClr val="8064A2"/>
+        <a:srgbClr val="FADA7A"/>
       </a:accent4>
       <a:accent5>
-        <a:srgbClr val="4BACC6"/>
+        <a:srgbClr val="B88472"/>
       </a:accent5>
       <a:accent6>
-        <a:srgbClr val="F79646"/>
+        <a:srgbClr val="8E736A"/>
       </a:accent6>
       <a:hlink>
-        <a:srgbClr val="0000FF"/>
+        <a:srgbClr val="B292CA"/>
       </a:hlink>
       <a:folHlink>
-        <a:srgbClr val="800080"/>
+        <a:srgbClr val="6B5680"/>
       </a:folHlink>
     </a:clrScheme>
-    <a:fontScheme name="Office">
+    <a:fontScheme name="Origen">
       <a:majorFont>
-        <a:latin typeface="Cambria"/>
+        <a:latin typeface="Bookman Old Style"/>
         <a:ea typeface=""/>
         <a:cs typeface=""/>
-        <a:font script="Jpan" typeface="ＭＳ ゴシック"/>
-        <a:font script="Hang" typeface="맑은 고딕"/>
+        <a:font script="Grek" typeface="Cambria"/>
+        <a:font script="Cyrl" typeface="Cambria"/>
+        <a:font script="Jpan" typeface="HG明朝E"/>
+        <a:font script="Hang" typeface="돋움"/>
         <a:font script="Hans" typeface="宋体"/>
-        <a:font script="Hant" typeface="新細明體"/>
+        <a:font script="Hant" typeface="標楷體"/>
         <a:font script="Arab" typeface="Times New Roman"/>
         <a:font script="Hebr" typeface="Times New Roman"/>
-        <a:font script="Thai" typeface="Angsana New"/>
+        <a:font script="Thai" typeface="Browallia New"/>
         <a:font script="Ethi" typeface="Nyala"/>
         <a:font script="Beng" typeface="Vrinda"/>
         <a:font script="Gujr" typeface="Shruti"/>
@@ -988,12 +1323,14 @@
         <a:font script="Uigh" typeface="Microsoft Uighur"/>
       </a:majorFont>
       <a:minorFont>
-        <a:latin typeface="Calibri"/>
+        <a:latin typeface="Gill Sans MT"/>
         <a:ea typeface=""/>
         <a:cs typeface=""/>
-        <a:font script="Jpan" typeface="ＭＳ 明朝"/>
+        <a:font script="Grek" typeface="Calibri"/>
+        <a:font script="Cyrl" typeface="Calibri"/>
+        <a:font script="Jpan" typeface="ＭＳ Ｐゴシック"/>
         <a:font script="Hang" typeface="맑은 고딕"/>
-        <a:font script="Hans" typeface="宋体"/>
+        <a:font script="Hans" typeface="华文新魏"/>
         <a:font script="Hant" typeface="新細明體"/>
         <a:font script="Arab" typeface="Arial"/>
         <a:font script="Hebr" typeface="Arial"/>
@@ -1022,7 +1359,7 @@
         <a:font script="Uigh" typeface="Microsoft Uighur"/>
       </a:minorFont>
     </a:fontScheme>
-    <a:fmtScheme name="Office">
+    <a:fmtScheme name="Origen">
       <a:fillStyleLst>
         <a:solidFill>
           <a:schemeClr val="phClr"/>
@@ -1031,56 +1368,93 @@
           <a:gsLst>
             <a:gs pos="0">
               <a:schemeClr val="phClr">
-                <a:tint val="50000"/>
-                <a:satMod val="300000"/>
+                <a:tint val="45000"/>
+                <a:satMod val="200000"/>
               </a:schemeClr>
             </a:gs>
-            <a:gs pos="35000">
-              <a:schemeClr val="phClr">
-                <a:tint val="37000"/>
-                <a:satMod val="300000"/>
+            <a:gs pos="30000">
+              <a:schemeClr val="phClr">
+                <a:tint val="61000"/>
+                <a:satMod val="200000"/>
+              </a:schemeClr>
+            </a:gs>
+            <a:gs pos="45000">
+              <a:schemeClr val="phClr">
+                <a:tint val="66000"/>
+                <a:satMod val="200000"/>
+              </a:schemeClr>
+            </a:gs>
+            <a:gs pos="55000">
+              <a:schemeClr val="phClr">
+                <a:tint val="66000"/>
+                <a:satMod val="200000"/>
+              </a:schemeClr>
+            </a:gs>
+            <a:gs pos="73000">
+              <a:schemeClr val="phClr">
+                <a:tint val="61000"/>
+                <a:satMod val="200000"/>
               </a:schemeClr>
             </a:gs>
             <a:gs pos="100000">
               <a:schemeClr val="phClr">
-                <a:tint val="15000"/>
-                <a:satMod val="350000"/>
+                <a:tint val="45000"/>
+                <a:satMod val="200000"/>
               </a:schemeClr>
             </a:gs>
           </a:gsLst>
-          <a:lin ang="16200000" scaled="1"/>
+          <a:lin ang="950000" scaled="1"/>
         </a:gradFill>
         <a:gradFill rotWithShape="1">
           <a:gsLst>
             <a:gs pos="0">
               <a:schemeClr val="phClr">
-                <a:shade val="51000"/>
-                <a:satMod val="130000"/>
+                <a:shade val="63000"/>
               </a:schemeClr>
             </a:gs>
-            <a:gs pos="80000">
-              <a:schemeClr val="phClr">
-                <a:shade val="93000"/>
-                <a:satMod val="130000"/>
+            <a:gs pos="30000">
+              <a:schemeClr val="phClr">
+                <a:shade val="90000"/>
+                <a:satMod val="110000"/>
+              </a:schemeClr>
+            </a:gs>
+            <a:gs pos="45000">
+              <a:schemeClr val="phClr">
+                <a:shade val="100000"/>
+                <a:satMod val="118000"/>
+              </a:schemeClr>
+            </a:gs>
+            <a:gs pos="55000">
+              <a:schemeClr val="phClr">
+                <a:shade val="100000"/>
+                <a:satMod val="118000"/>
+              </a:schemeClr>
+            </a:gs>
+            <a:gs pos="73000">
+              <a:schemeClr val="phClr">
+                <a:shade val="90000"/>
+                <a:satMod val="110000"/>
               </a:schemeClr>
             </a:gs>
             <a:gs pos="100000">
               <a:schemeClr val="phClr">
-                <a:shade val="94000"/>
-                <a:satMod val="135000"/>
+                <a:shade val="63000"/>
               </a:schemeClr>
             </a:gs>
           </a:gsLst>
-          <a:lin ang="16200000" scaled="0"/>
+          <a:lin ang="950000" scaled="1"/>
         </a:gradFill>
       </a:fillStyleLst>
       <a:lnStyleLst>
         <a:ln w="9525" cap="flat" cmpd="sng" algn="ctr">
           <a:solidFill>
-            <a:schemeClr val="phClr">
-              <a:shade val="95000"/>
-              <a:satMod val="105000"/>
-            </a:schemeClr>
+            <a:schemeClr val="phClr"/>
+          </a:solidFill>
+          <a:prstDash val="solid"/>
+        </a:ln>
+        <a:ln w="19050" cap="flat" cmpd="sng" algn="ctr">
+          <a:solidFill>
+            <a:schemeClr val="phClr"/>
           </a:solidFill>
           <a:prstDash val="solid"/>
         </a:ln>
@@ -1090,50 +1464,66 @@
           </a:solidFill>
           <a:prstDash val="solid"/>
         </a:ln>
-        <a:ln w="38100" cap="flat" cmpd="sng" algn="ctr">
-          <a:solidFill>
-            <a:schemeClr val="phClr"/>
-          </a:solidFill>
-          <a:prstDash val="solid"/>
-        </a:ln>
       </a:lnStyleLst>
       <a:effectStyleLst>
         <a:effectStyle>
           <a:effectLst>
-            <a:outerShdw blurRad="40000" dist="20000" dir="5400000" rotWithShape="0">
+            <a:outerShdw blurRad="38100" dist="25400" dir="5400000" rotWithShape="0">
               <a:srgbClr val="000000">
-                <a:alpha val="38000"/>
+                <a:alpha val="40000"/>
               </a:srgbClr>
             </a:outerShdw>
           </a:effectLst>
         </a:effectStyle>
         <a:effectStyle>
           <a:effectLst>
-            <a:outerShdw blurRad="40000" dist="23000" dir="5400000" rotWithShape="0">
+            <a:outerShdw blurRad="50800" dist="43000" dir="5400000" rotWithShape="0">
               <a:srgbClr val="000000">
-                <a:alpha val="35000"/>
-              </a:srgbClr>
-            </a:outerShdw>
-          </a:effectLst>
-        </a:effectStyle>
-        <a:effectStyle>
-          <a:effectLst>
-            <a:outerShdw blurRad="40000" dist="23000" dir="5400000" rotWithShape="0">
-              <a:srgbClr val="000000">
-                <a:alpha val="35000"/>
+                <a:alpha val="40000"/>
               </a:srgbClr>
             </a:outerShdw>
           </a:effectLst>
           <a:scene3d>
-            <a:camera prst="orthographicFront">
+            <a:camera prst="orthographicFront" fov="0">
               <a:rot lat="0" lon="0" rev="0"/>
             </a:camera>
-            <a:lightRig rig="threePt" dir="t">
-              <a:rot lat="0" lon="0" rev="1200000"/>
+            <a:lightRig rig="balanced" dir="t">
+              <a:rot lat="0" lon="0" rev="0"/>
             </a:lightRig>
           </a:scene3d>
-          <a:sp3d>
-            <a:bevelT w="63500" h="25400"/>
+          <a:sp3d prstMaterial="matte">
+            <a:bevelT w="0" h="0"/>
+            <a:contourClr>
+              <a:schemeClr val="phClr">
+                <a:tint val="100000"/>
+                <a:shade val="100000"/>
+                <a:hueMod val="100000"/>
+                <a:satMod val="100000"/>
+              </a:schemeClr>
+            </a:contourClr>
+          </a:sp3d>
+        </a:effectStyle>
+        <a:effectStyle>
+          <a:effectLst>
+            <a:outerShdw blurRad="50800" dist="25400" dir="5400000" rotWithShape="0">
+              <a:srgbClr val="000000">
+                <a:alpha val="50000"/>
+              </a:srgbClr>
+            </a:outerShdw>
+          </a:effectLst>
+          <a:scene3d>
+            <a:camera prst="orthographicFront" fov="0">
+              <a:rot lat="0" lon="0" rev="0"/>
+            </a:camera>
+            <a:lightRig rig="soft" dir="t">
+              <a:rot lat="0" lon="0" rev="2700000"/>
+            </a:lightRig>
+          </a:scene3d>
+          <a:sp3d prstMaterial="matte">
+            <a:bevelT w="50800" h="50800"/>
+            <a:contourClr>
+              <a:schemeClr val="phClr"/>
+            </a:contourClr>
           </a:sp3d>
         </a:effectStyle>
       </a:effectStyleLst>
@@ -1145,47 +1535,39 @@
           <a:gsLst>
             <a:gs pos="0">
               <a:schemeClr val="phClr">
-                <a:tint val="40000"/>
-                <a:satMod val="350000"/>
+                <a:shade val="60000"/>
+                <a:satMod val="300000"/>
               </a:schemeClr>
             </a:gs>
-            <a:gs pos="40000">
-              <a:schemeClr val="phClr">
-                <a:tint val="45000"/>
-                <a:shade val="99000"/>
-                <a:satMod val="350000"/>
+            <a:gs pos="30000">
+              <a:schemeClr val="phClr">
+                <a:shade val="80000"/>
+                <a:satMod val="230000"/>
               </a:schemeClr>
             </a:gs>
             <a:gs pos="100000">
               <a:schemeClr val="phClr">
-                <a:shade val="20000"/>
-                <a:satMod val="255000"/>
+                <a:tint val="97000"/>
+                <a:satMod val="220000"/>
               </a:schemeClr>
             </a:gs>
           </a:gsLst>
-          <a:path path="circle">
-            <a:fillToRect l="50000" t="-80000" r="50000" b="180000"/>
-          </a:path>
+          <a:lin ang="16200000" scaled="1"/>
         </a:gradFill>
-        <a:gradFill rotWithShape="1">
-          <a:gsLst>
-            <a:gs pos="0">
-              <a:schemeClr val="phClr">
-                <a:tint val="80000"/>
-                <a:satMod val="300000"/>
-              </a:schemeClr>
-            </a:gs>
-            <a:gs pos="100000">
-              <a:schemeClr val="phClr">
-                <a:shade val="30000"/>
-                <a:satMod val="200000"/>
-              </a:schemeClr>
-            </a:gs>
-          </a:gsLst>
-          <a:path path="circle">
-            <a:fillToRect l="50000" t="50000" r="50000" b="50000"/>
-          </a:path>
-        </a:gradFill>
+        <a:blipFill>
+          <a:blip xmlns:r="http://schemas.openxmlformats.org/officeDocument/2006/relationships" r:embed="rId1">
+            <a:duotone>
+              <a:schemeClr val="phClr">
+                <a:shade val="6000"/>
+                <a:satMod val="120000"/>
+              </a:schemeClr>
+              <a:schemeClr val="phClr">
+                <a:tint val="90000"/>
+              </a:schemeClr>
+            </a:duotone>
+          </a:blip>
+          <a:tile tx="0" ty="0" sx="35000" sy="40000" flip="x" algn="tl"/>
+        </a:blipFill>
       </a:bgFillStyleLst>
     </a:fmtScheme>
   </a:themeElements>

</xml_diff>